<commit_message>
Update to story doc - ending
</commit_message>
<xml_diff>
--- a/docs/Spark - Story and dialougue.docx
+++ b/docs/Spark - Story and dialougue.docx
@@ -45,14 +45,6 @@
           <w:szCs w:val="24"/>
         </w:rPr>
         <w:br/>
-      </w:r>
-      <w:r>
-        <w:rPr>
-          <w:rFonts w:ascii="Open Sans Medium" w:eastAsia="Open Sans Medium" w:hAnsi="Open Sans Medium" w:cs="Open Sans Medium"/>
-          <w:color w:val="000000"/>
-          <w:sz w:val="24"/>
-          <w:szCs w:val="24"/>
-        </w:rPr>
         <w:t>- middle-school level of social issues, like fitting in, bullying, social awkwardness</w:t>
       </w:r>
       <w:r>
@@ -194,16 +186,7 @@
           <w:sz w:val="24"/>
           <w:szCs w:val="24"/>
         </w:rPr>
-        <w:t xml:space="preserve"> gnomes that argue and bicker with each other to, well, less grumpy gnomes tha</w:t>
-      </w:r>
-      <w:r>
-        <w:rPr>
-          <w:rFonts w:ascii="Open Sans Medium" w:eastAsia="Open Sans Medium" w:hAnsi="Open Sans Medium" w:cs="Open Sans Medium"/>
-          <w:color w:val="000000"/>
-          <w:sz w:val="24"/>
-          <w:szCs w:val="24"/>
-        </w:rPr>
-        <w:t xml:space="preserve">t get along. </w:t>
+        <w:t xml:space="preserve"> gnomes that argue and bicker with each other to, well, less grumpy gnomes that get along. </w:t>
       </w:r>
       <w:r>
         <w:rPr>
@@ -357,16 +340,7 @@
           <w:sz w:val="24"/>
           <w:szCs w:val="24"/>
         </w:rPr>
-        <w:t>Through direct interaction with playe</w:t>
-      </w:r>
-      <w:r>
-        <w:rPr>
-          <w:rFonts w:ascii="Open Sans Medium" w:eastAsia="Open Sans Medium" w:hAnsi="Open Sans Medium" w:cs="Open Sans Medium"/>
-          <w:color w:val="000000"/>
-          <w:sz w:val="24"/>
-          <w:szCs w:val="24"/>
-        </w:rPr>
-        <w:t>r and dialog</w:t>
+        <w:t>Through direct interaction with player and dialog</w:t>
       </w:r>
     </w:p>
     <w:p>
@@ -470,16 +444,7 @@
           <w:sz w:val="24"/>
           <w:szCs w:val="24"/>
         </w:rPr>
-        <w:t>Nap</w:t>
-      </w:r>
-      <w:r>
-        <w:rPr>
-          <w:rFonts w:ascii="Open Sans Medium" w:eastAsia="Open Sans Medium" w:hAnsi="Open Sans Medium" w:cs="Open Sans Medium"/>
-          <w:color w:val="000000"/>
-          <w:sz w:val="24"/>
-          <w:szCs w:val="24"/>
-        </w:rPr>
-        <w:t>ping NPC: wakes up and reacts happy/mad</w:t>
+        <w:t>Napping NPC: wakes up and reacts happy/mad</w:t>
       </w:r>
       <w:r>
         <w:rPr>
@@ -553,7 +518,7 @@
           <w:sz w:val="24"/>
           <w:szCs w:val="24"/>
         </w:rPr>
-        <w:t xml:space="preserve"> &gt; is a cursed village.  Misfortune, calamity, and </w:t>
+        <w:t xml:space="preserve"> &gt; is a cursed village.  Misfortune, calamity, and unruliness have led to many residents fleeing, and visitors are unheard of in modern times.  Yet </w:t>
       </w:r>
       <w:r>
         <w:rPr>
@@ -563,16 +528,7 @@
           <w:szCs w:val="24"/>
         </w:rPr>
         <w:lastRenderedPageBreak/>
-        <w:t>unruliness have led to many residents fleeing, and visitors are unheard of in modern times.  Yet there are still a handful of re</w:t>
-      </w:r>
-      <w:r>
-        <w:rPr>
-          <w:rFonts w:ascii="Open Sans Medium" w:eastAsia="Open Sans Medium" w:hAnsi="Open Sans Medium" w:cs="Open Sans Medium"/>
-          <w:color w:val="000000"/>
-          <w:sz w:val="24"/>
-          <w:szCs w:val="24"/>
-        </w:rPr>
-        <w:t xml:space="preserve">sidents struggling to push forward with their lives.  And while that certainly has led to strife, the villagers </w:t>
+        <w:t xml:space="preserve">there are still a handful of residents struggling to push forward with their lives.  And while that certainly has led to strife, the villagers </w:t>
       </w:r>
       <w:proofErr w:type="gramStart"/>
       <w:r>
@@ -612,16 +568,7 @@
           <w:sz w:val="24"/>
           <w:szCs w:val="24"/>
         </w:rPr>
-        <w:t xml:space="preserve"> could be expressed through a </w:t>
-      </w:r>
-      <w:r>
-        <w:rPr>
-          <w:rFonts w:ascii="Open Sans Medium" w:eastAsia="Open Sans Medium" w:hAnsi="Open Sans Medium" w:cs="Open Sans Medium"/>
-          <w:color w:val="000000"/>
-          <w:sz w:val="24"/>
-          <w:szCs w:val="24"/>
-        </w:rPr>
-        <w:t>villager?)</w:t>
+        <w:t xml:space="preserve"> could be expressed through a villager?)</w:t>
       </w:r>
       <w:r>
         <w:rPr>
@@ -776,16 +723,7 @@
           <w:szCs w:val="24"/>
         </w:rPr>
         <w:br/>
-        <w:t>- You are an app</w:t>
-      </w:r>
-      <w:r>
-        <w:rPr>
-          <w:rFonts w:ascii="Open Sans Medium" w:eastAsia="Open Sans Medium" w:hAnsi="Open Sans Medium" w:cs="Open Sans Medium"/>
-          <w:color w:val="000000"/>
-          <w:sz w:val="24"/>
-          <w:szCs w:val="24"/>
-        </w:rPr>
-        <w:t xml:space="preserve">rentice or starting student to the world of fairy magic. Mom could - </w:t>
+        <w:t xml:space="preserve">- You are an apprentice or starting student to the world of fairy magic. Mom could - </w:t>
       </w:r>
       <w:proofErr w:type="gramStart"/>
       <w:r>
@@ -825,16 +763,7 @@
           <w:szCs w:val="24"/>
         </w:rPr>
         <w:br/>
-        <w:t>- You have not learned to tap into the magical flow of nature and the world around you, so for now you must learn to use ancient</w:t>
-      </w:r>
-      <w:r>
-        <w:rPr>
-          <w:rFonts w:ascii="Open Sans Medium" w:eastAsia="Open Sans Medium" w:hAnsi="Open Sans Medium" w:cs="Open Sans Medium"/>
-          <w:color w:val="000000"/>
-          <w:sz w:val="24"/>
-          <w:szCs w:val="24"/>
-        </w:rPr>
-        <w:t xml:space="preserve"> monoliths and runes as the source of your magical power. </w:t>
+        <w:t xml:space="preserve">- You have not learned to tap into the magical flow of nature and the world around you, so for now you must learn to use ancient monoliths and runes as the source of your magical power. </w:t>
       </w:r>
       <w:r>
         <w:rPr>
@@ -973,9 +902,56 @@
           <w:sz w:val="24"/>
           <w:szCs w:val="24"/>
         </w:rPr>
+        <w:br/>
+        <w:t xml:space="preserve">a </w:t>
+      </w:r>
+      <w:proofErr w:type="gramStart"/>
+      <w:r>
+        <w:rPr>
+          <w:rFonts w:ascii="Open Sans Medium" w:eastAsia="Open Sans Medium" w:hAnsi="Open Sans Medium" w:cs="Open Sans Medium"/>
+          <w:color w:val="000000"/>
+          <w:sz w:val="24"/>
+          <w:szCs w:val="24"/>
+        </w:rPr>
+        <w:t>“ Of</w:t>
+      </w:r>
+      <w:proofErr w:type="gramEnd"/>
+      <w:r>
+        <w:rPr>
+          <w:rFonts w:ascii="Open Sans Medium" w:eastAsia="Open Sans Medium" w:hAnsi="Open Sans Medium" w:cs="Open Sans Medium"/>
+          <w:color w:val="000000"/>
+          <w:sz w:val="24"/>
+          <w:szCs w:val="24"/>
+        </w:rPr>
+        <w:t xml:space="preserve"> course it doesn’t! I-I thought you were dead! And you decide to show up now!?-</w:t>
+      </w:r>
+      <w:r>
+        <w:rPr>
+          <w:rFonts w:ascii="Open Sans Medium" w:eastAsia="Open Sans Medium" w:hAnsi="Open Sans Medium" w:cs="Open Sans Medium"/>
+          <w:color w:val="000000"/>
+          <w:sz w:val="24"/>
+          <w:szCs w:val="24"/>
+        </w:rPr>
+        <w:br/>
+      </w:r>
+      <w:r>
+        <w:rPr>
+          <w:rFonts w:ascii="Open Sans Medium" w:eastAsia="Open Sans Medium" w:hAnsi="Open Sans Medium" w:cs="Open Sans Medium"/>
+          <w:color w:val="000000"/>
+          <w:sz w:val="24"/>
+          <w:szCs w:val="24"/>
+        </w:rPr>
+        <w:br/>
+      </w:r>
+      <w:r>
+        <w:rPr>
+          <w:rFonts w:ascii="Open Sans Medium" w:eastAsia="Open Sans Medium" w:hAnsi="Open Sans Medium" w:cs="Open Sans Medium"/>
+          <w:color w:val="000000"/>
+          <w:sz w:val="24"/>
+          <w:szCs w:val="24"/>
+        </w:rPr>
         <w:lastRenderedPageBreak/>
-        <w:br/>
-        <w:t xml:space="preserve">a </w:t>
+        <w:t xml:space="preserve">m </w:t>
       </w:r>
       <w:proofErr w:type="gramStart"/>
       <w:r>
@@ -985,7 +961,7 @@
           <w:sz w:val="24"/>
           <w:szCs w:val="24"/>
         </w:rPr>
-        <w:t>“ Of</w:t>
+        <w:t>“ Darling</w:t>
       </w:r>
       <w:proofErr w:type="gramEnd"/>
       <w:r>
@@ -995,35 +971,133 @@
           <w:sz w:val="24"/>
           <w:szCs w:val="24"/>
         </w:rPr>
-        <w:t xml:space="preserve"> course it doesn’t! I-I </w:t>
-      </w:r>
-      <w:r>
-        <w:rPr>
-          <w:rFonts w:ascii="Open Sans Medium" w:eastAsia="Open Sans Medium" w:hAnsi="Open Sans Medium" w:cs="Open Sans Medium"/>
-          <w:color w:val="000000"/>
-          <w:sz w:val="24"/>
-          <w:szCs w:val="24"/>
-        </w:rPr>
-        <w:t>thought you were dead! And you decide to show up now!?-</w:t>
-      </w:r>
-      <w:r>
-        <w:rPr>
-          <w:rFonts w:ascii="Open Sans Medium" w:eastAsia="Open Sans Medium" w:hAnsi="Open Sans Medium" w:cs="Open Sans Medium"/>
-          <w:color w:val="000000"/>
-          <w:sz w:val="24"/>
-          <w:szCs w:val="24"/>
-        </w:rPr>
-        <w:br/>
-      </w:r>
-      <w:r>
-        <w:rPr>
-          <w:rFonts w:ascii="Open Sans Medium" w:eastAsia="Open Sans Medium" w:hAnsi="Open Sans Medium" w:cs="Open Sans Medium"/>
-          <w:color w:val="000000"/>
-          <w:sz w:val="24"/>
-          <w:szCs w:val="24"/>
-        </w:rPr>
-        <w:br/>
-        <w:t xml:space="preserve">m </w:t>
+        <w:t>, please listen to me. You have a lot of questions, and I can answer them. But you need to be patient. Forgive me, I know it’s been 5 years.”</w:t>
+      </w:r>
+      <w:r>
+        <w:rPr>
+          <w:rFonts w:ascii="Open Sans Medium" w:eastAsia="Open Sans Medium" w:hAnsi="Open Sans Medium" w:cs="Open Sans Medium"/>
+          <w:color w:val="000000"/>
+          <w:sz w:val="24"/>
+          <w:szCs w:val="24"/>
+        </w:rPr>
+        <w:br/>
+      </w:r>
+      <w:r>
+        <w:rPr>
+          <w:rFonts w:ascii="Open Sans Medium" w:eastAsia="Open Sans Medium" w:hAnsi="Open Sans Medium" w:cs="Open Sans Medium"/>
+          <w:color w:val="000000"/>
+          <w:sz w:val="24"/>
+          <w:szCs w:val="24"/>
+        </w:rPr>
+        <w:br/>
+        <w:t xml:space="preserve">“When you open your eyes, you will land in the world of Innis </w:t>
+      </w:r>
+      <w:proofErr w:type="spellStart"/>
+      <w:r>
+        <w:rPr>
+          <w:rFonts w:ascii="Open Sans Medium" w:eastAsia="Open Sans Medium" w:hAnsi="Open Sans Medium" w:cs="Open Sans Medium"/>
+          <w:color w:val="000000"/>
+          <w:sz w:val="24"/>
+          <w:szCs w:val="24"/>
+        </w:rPr>
+        <w:t>Fhaolain</w:t>
+      </w:r>
+      <w:proofErr w:type="spellEnd"/>
+      <w:r>
+        <w:rPr>
+          <w:rFonts w:ascii="Open Sans Medium" w:eastAsia="Open Sans Medium" w:hAnsi="Open Sans Medium" w:cs="Open Sans Medium"/>
+          <w:color w:val="000000"/>
+          <w:sz w:val="24"/>
+          <w:szCs w:val="24"/>
+        </w:rPr>
+        <w:t>.”</w:t>
+      </w:r>
+      <w:r>
+        <w:rPr>
+          <w:rFonts w:ascii="Open Sans Medium" w:eastAsia="Open Sans Medium" w:hAnsi="Open Sans Medium" w:cs="Open Sans Medium"/>
+          <w:color w:val="000000"/>
+          <w:sz w:val="24"/>
+          <w:szCs w:val="24"/>
+        </w:rPr>
+        <w:br/>
+        <w:t xml:space="preserve">A” What why? And </w:t>
+      </w:r>
+      <w:proofErr w:type="spellStart"/>
+      <w:r>
+        <w:rPr>
+          <w:rFonts w:ascii="Open Sans Medium" w:eastAsia="Open Sans Medium" w:hAnsi="Open Sans Medium" w:cs="Open Sans Medium"/>
+          <w:color w:val="000000"/>
+          <w:sz w:val="24"/>
+          <w:szCs w:val="24"/>
+        </w:rPr>
+        <w:t>wh</w:t>
+      </w:r>
+      <w:proofErr w:type="spellEnd"/>
+      <w:r>
+        <w:rPr>
+          <w:rFonts w:ascii="Open Sans Medium" w:eastAsia="Open Sans Medium" w:hAnsi="Open Sans Medium" w:cs="Open Sans Medium"/>
+          <w:color w:val="000000"/>
+          <w:sz w:val="24"/>
+          <w:szCs w:val="24"/>
+        </w:rPr>
+        <w:t>-what would I have to do there?”</w:t>
+      </w:r>
+      <w:r>
+        <w:rPr>
+          <w:rFonts w:ascii="Open Sans Medium" w:eastAsia="Open Sans Medium" w:hAnsi="Open Sans Medium" w:cs="Open Sans Medium"/>
+          <w:color w:val="000000"/>
+          <w:sz w:val="24"/>
+          <w:szCs w:val="24"/>
+        </w:rPr>
+        <w:br/>
+      </w:r>
+      <w:r>
+        <w:rPr>
+          <w:rFonts w:ascii="Open Sans Medium" w:eastAsia="Open Sans Medium" w:hAnsi="Open Sans Medium" w:cs="Open Sans Medium"/>
+          <w:color w:val="000000"/>
+          <w:sz w:val="24"/>
+          <w:szCs w:val="24"/>
+        </w:rPr>
+        <w:br/>
+        <w:t>m “You are there because, well…”</w:t>
+      </w:r>
+      <w:r>
+        <w:rPr>
+          <w:rFonts w:ascii="Open Sans Medium" w:eastAsia="Open Sans Medium" w:hAnsi="Open Sans Medium" w:cs="Open Sans Medium"/>
+          <w:color w:val="000000"/>
+          <w:sz w:val="24"/>
+          <w:szCs w:val="24"/>
+        </w:rPr>
+        <w:br/>
+      </w:r>
+      <w:r>
+        <w:rPr>
+          <w:rFonts w:ascii="Open Sans Medium" w:eastAsia="Open Sans Medium" w:hAnsi="Open Sans Medium" w:cs="Open Sans Medium"/>
+          <w:color w:val="000000"/>
+          <w:sz w:val="24"/>
+          <w:szCs w:val="24"/>
+        </w:rPr>
+        <w:br/>
+        <w:t>“You are my child, my sweetheart. You have no idea how beautiful you are, and how your beauty will pass on to make everyone lives a little better. To help others.”</w:t>
+      </w:r>
+      <w:r>
+        <w:rPr>
+          <w:rFonts w:ascii="Open Sans Medium" w:eastAsia="Open Sans Medium" w:hAnsi="Open Sans Medium" w:cs="Open Sans Medium"/>
+          <w:color w:val="000000"/>
+          <w:sz w:val="24"/>
+          <w:szCs w:val="24"/>
+        </w:rPr>
+        <w:br/>
+      </w:r>
+      <w:r>
+        <w:rPr>
+          <w:rFonts w:ascii="Open Sans Medium" w:eastAsia="Open Sans Medium" w:hAnsi="Open Sans Medium" w:cs="Open Sans Medium"/>
+          <w:color w:val="000000"/>
+          <w:sz w:val="24"/>
+          <w:szCs w:val="24"/>
+        </w:rPr>
+        <w:br/>
+        <w:t xml:space="preserve">A </w:t>
       </w:r>
       <w:proofErr w:type="gramStart"/>
       <w:r>
@@ -1033,7 +1107,7 @@
           <w:sz w:val="24"/>
           <w:szCs w:val="24"/>
         </w:rPr>
-        <w:t>“ Darling</w:t>
+        <w:t>“ I</w:t>
       </w:r>
       <w:proofErr w:type="gramEnd"/>
       <w:r>
@@ -1043,145 +1117,64 @@
           <w:sz w:val="24"/>
           <w:szCs w:val="24"/>
         </w:rPr>
-        <w:t>, please listen to me. You have a lot of questions, and I can answer them. But you need to be patient. Forgive me, I know it’s been 5 years.”</w:t>
-      </w:r>
-      <w:r>
-        <w:rPr>
-          <w:rFonts w:ascii="Open Sans Medium" w:eastAsia="Open Sans Medium" w:hAnsi="Open Sans Medium" w:cs="Open Sans Medium"/>
-          <w:color w:val="000000"/>
-          <w:sz w:val="24"/>
-          <w:szCs w:val="24"/>
-        </w:rPr>
-        <w:br/>
-      </w:r>
-      <w:r>
-        <w:rPr>
-          <w:rFonts w:ascii="Open Sans Medium" w:eastAsia="Open Sans Medium" w:hAnsi="Open Sans Medium" w:cs="Open Sans Medium"/>
-          <w:color w:val="000000"/>
-          <w:sz w:val="24"/>
-          <w:szCs w:val="24"/>
-        </w:rPr>
-        <w:br/>
-        <w:t>“When you open your eyes, you will land in th</w:t>
-      </w:r>
-      <w:r>
-        <w:rPr>
-          <w:rFonts w:ascii="Open Sans Medium" w:eastAsia="Open Sans Medium" w:hAnsi="Open Sans Medium" w:cs="Open Sans Medium"/>
-          <w:color w:val="000000"/>
-          <w:sz w:val="24"/>
-          <w:szCs w:val="24"/>
-        </w:rPr>
-        <w:t xml:space="preserve">e world of Innis </w:t>
-      </w:r>
-      <w:proofErr w:type="spellStart"/>
-      <w:r>
-        <w:rPr>
-          <w:rFonts w:ascii="Open Sans Medium" w:eastAsia="Open Sans Medium" w:hAnsi="Open Sans Medium" w:cs="Open Sans Medium"/>
-          <w:color w:val="000000"/>
-          <w:sz w:val="24"/>
-          <w:szCs w:val="24"/>
-        </w:rPr>
-        <w:t>Fhaolain</w:t>
-      </w:r>
-      <w:proofErr w:type="spellEnd"/>
-      <w:r>
-        <w:rPr>
-          <w:rFonts w:ascii="Open Sans Medium" w:eastAsia="Open Sans Medium" w:hAnsi="Open Sans Medium" w:cs="Open Sans Medium"/>
-          <w:color w:val="000000"/>
-          <w:sz w:val="24"/>
-          <w:szCs w:val="24"/>
-        </w:rPr>
-        <w:t>.”</w:t>
-      </w:r>
-      <w:r>
-        <w:rPr>
-          <w:rFonts w:ascii="Open Sans Medium" w:eastAsia="Open Sans Medium" w:hAnsi="Open Sans Medium" w:cs="Open Sans Medium"/>
-          <w:color w:val="000000"/>
-          <w:sz w:val="24"/>
-          <w:szCs w:val="24"/>
-        </w:rPr>
-        <w:br/>
-        <w:t xml:space="preserve">A” What why? And </w:t>
-      </w:r>
-      <w:proofErr w:type="spellStart"/>
-      <w:r>
-        <w:rPr>
-          <w:rFonts w:ascii="Open Sans Medium" w:eastAsia="Open Sans Medium" w:hAnsi="Open Sans Medium" w:cs="Open Sans Medium"/>
-          <w:color w:val="000000"/>
-          <w:sz w:val="24"/>
-          <w:szCs w:val="24"/>
-        </w:rPr>
-        <w:t>wh</w:t>
-      </w:r>
-      <w:proofErr w:type="spellEnd"/>
-      <w:r>
-        <w:rPr>
-          <w:rFonts w:ascii="Open Sans Medium" w:eastAsia="Open Sans Medium" w:hAnsi="Open Sans Medium" w:cs="Open Sans Medium"/>
-          <w:color w:val="000000"/>
-          <w:sz w:val="24"/>
-          <w:szCs w:val="24"/>
-        </w:rPr>
-        <w:t>-what would I have to do there?”</w:t>
-      </w:r>
-      <w:r>
-        <w:rPr>
-          <w:rFonts w:ascii="Open Sans Medium" w:eastAsia="Open Sans Medium" w:hAnsi="Open Sans Medium" w:cs="Open Sans Medium"/>
-          <w:color w:val="000000"/>
-          <w:sz w:val="24"/>
-          <w:szCs w:val="24"/>
-        </w:rPr>
-        <w:br/>
-      </w:r>
-      <w:r>
-        <w:rPr>
-          <w:rFonts w:ascii="Open Sans Medium" w:eastAsia="Open Sans Medium" w:hAnsi="Open Sans Medium" w:cs="Open Sans Medium"/>
-          <w:color w:val="000000"/>
-          <w:sz w:val="24"/>
-          <w:szCs w:val="24"/>
-        </w:rPr>
-        <w:br/>
-        <w:t>m “You are there because, well…”</w:t>
-      </w:r>
-      <w:r>
-        <w:rPr>
-          <w:rFonts w:ascii="Open Sans Medium" w:eastAsia="Open Sans Medium" w:hAnsi="Open Sans Medium" w:cs="Open Sans Medium"/>
-          <w:color w:val="000000"/>
-          <w:sz w:val="24"/>
-          <w:szCs w:val="24"/>
-        </w:rPr>
-        <w:br/>
-      </w:r>
-      <w:r>
-        <w:rPr>
-          <w:rFonts w:ascii="Open Sans Medium" w:eastAsia="Open Sans Medium" w:hAnsi="Open Sans Medium" w:cs="Open Sans Medium"/>
-          <w:color w:val="000000"/>
-          <w:sz w:val="24"/>
-          <w:szCs w:val="24"/>
-        </w:rPr>
-        <w:br/>
-        <w:t>“You are my child, my sweetheart. You have no idea how beautiful you are, and how your beauty will pass on to make everyone lives a little be</w:t>
-      </w:r>
-      <w:r>
-        <w:rPr>
-          <w:rFonts w:ascii="Open Sans Medium" w:eastAsia="Open Sans Medium" w:hAnsi="Open Sans Medium" w:cs="Open Sans Medium"/>
-          <w:color w:val="000000"/>
-          <w:sz w:val="24"/>
-          <w:szCs w:val="24"/>
-        </w:rPr>
-        <w:t>tter. To help others.”</w:t>
-      </w:r>
-      <w:r>
-        <w:rPr>
-          <w:rFonts w:ascii="Open Sans Medium" w:eastAsia="Open Sans Medium" w:hAnsi="Open Sans Medium" w:cs="Open Sans Medium"/>
-          <w:color w:val="000000"/>
-          <w:sz w:val="24"/>
-          <w:szCs w:val="24"/>
-        </w:rPr>
-        <w:br/>
-      </w:r>
-      <w:r>
-        <w:rPr>
-          <w:rFonts w:ascii="Open Sans Medium" w:eastAsia="Open Sans Medium" w:hAnsi="Open Sans Medium" w:cs="Open Sans Medium"/>
+        <w:t xml:space="preserve"> don’t care about any of that Mama!”</w:t>
+      </w:r>
+      <w:r>
+        <w:rPr>
+          <w:rFonts w:ascii="Open Sans Medium" w:eastAsia="Open Sans Medium" w:hAnsi="Open Sans Medium" w:cs="Open Sans Medium"/>
+          <w:color w:val="000000"/>
+          <w:sz w:val="24"/>
+          <w:szCs w:val="24"/>
+        </w:rPr>
+        <w:br/>
+        <w:t>“Not when you’re not here with me....”</w:t>
+      </w:r>
+      <w:r>
+        <w:rPr>
+          <w:rFonts w:ascii="Open Sans Medium" w:eastAsia="Open Sans Medium" w:hAnsi="Open Sans Medium" w:cs="Open Sans Medium"/>
+          <w:color w:val="000000"/>
+          <w:sz w:val="24"/>
+          <w:szCs w:val="24"/>
+        </w:rPr>
+        <w:br/>
+      </w:r>
+      <w:r>
+        <w:rPr>
+          <w:rFonts w:ascii="Open Sans Medium" w:eastAsia="Open Sans Medium" w:hAnsi="Open Sans Medium" w:cs="Open Sans Medium"/>
+          <w:color w:val="000000"/>
+          <w:sz w:val="24"/>
+          <w:szCs w:val="24"/>
+        </w:rPr>
+        <w:br/>
+        <w:t>M “Who said that I</w:t>
+      </w:r>
+      <w:r>
+        <w:rPr>
+          <w:i/>
+          <w:color w:val="000000"/>
+          <w:sz w:val="24"/>
+          <w:szCs w:val="24"/>
+        </w:rPr>
+        <w:t xml:space="preserve"> wouldn’t </w:t>
+      </w:r>
+      <w:r>
+        <w:rPr>
+          <w:color w:val="000000"/>
+          <w:sz w:val="24"/>
+          <w:szCs w:val="24"/>
+        </w:rPr>
+        <w:t xml:space="preserve">be without you? My presence shall bestow upon you powers, but they will be limited. I have gotten old… even in the afterlife. </w:t>
+      </w:r>
+      <w:r>
+        <w:rPr>
+          <w:color w:val="000000"/>
+          <w:sz w:val="24"/>
+          <w:szCs w:val="24"/>
+        </w:rPr>
+        <w:br/>
+      </w:r>
+      <w:r>
+        <w:rPr>
           <w:color w:val="000000"/>
           <w:sz w:val="24"/>
           <w:szCs w:val="24"/>
@@ -1192,93 +1185,54 @@
       <w:proofErr w:type="gramStart"/>
       <w:r>
         <w:rPr>
-          <w:rFonts w:ascii="Open Sans Medium" w:eastAsia="Open Sans Medium" w:hAnsi="Open Sans Medium" w:cs="Open Sans Medium"/>
-          <w:color w:val="000000"/>
-          <w:sz w:val="24"/>
-          <w:szCs w:val="24"/>
-        </w:rPr>
-        <w:t>“ I</w:t>
+          <w:color w:val="000000"/>
+          <w:sz w:val="24"/>
+          <w:szCs w:val="24"/>
+        </w:rPr>
+        <w:t>“ I’ll</w:t>
       </w:r>
       <w:proofErr w:type="gramEnd"/>
       <w:r>
         <w:rPr>
-          <w:rFonts w:ascii="Open Sans Medium" w:eastAsia="Open Sans Medium" w:hAnsi="Open Sans Medium" w:cs="Open Sans Medium"/>
-          <w:color w:val="000000"/>
-          <w:sz w:val="24"/>
-          <w:szCs w:val="24"/>
-        </w:rPr>
-        <w:t xml:space="preserve"> don’t care about any of that Mama!”</w:t>
-      </w:r>
-      <w:r>
-        <w:rPr>
-          <w:rFonts w:ascii="Open Sans Medium" w:eastAsia="Open Sans Medium" w:hAnsi="Open Sans Medium" w:cs="Open Sans Medium"/>
-          <w:color w:val="000000"/>
-          <w:sz w:val="24"/>
-          <w:szCs w:val="24"/>
-        </w:rPr>
-        <w:br/>
-        <w:t>“Not when you’re not here with me....”</w:t>
-      </w:r>
-      <w:r>
-        <w:rPr>
-          <w:rFonts w:ascii="Open Sans Medium" w:eastAsia="Open Sans Medium" w:hAnsi="Open Sans Medium" w:cs="Open Sans Medium"/>
-          <w:color w:val="000000"/>
-          <w:sz w:val="24"/>
-          <w:szCs w:val="24"/>
-        </w:rPr>
-        <w:br/>
-      </w:r>
-      <w:r>
-        <w:rPr>
-          <w:rFonts w:ascii="Open Sans Medium" w:eastAsia="Open Sans Medium" w:hAnsi="Open Sans Medium" w:cs="Open Sans Medium"/>
-          <w:color w:val="000000"/>
-          <w:sz w:val="24"/>
-          <w:szCs w:val="24"/>
-        </w:rPr>
-        <w:br/>
-        <w:t>M “Who said that I</w:t>
-      </w:r>
-      <w:r>
-        <w:rPr>
-          <w:i/>
-          <w:color w:val="000000"/>
-          <w:sz w:val="24"/>
-          <w:szCs w:val="24"/>
-        </w:rPr>
-        <w:t xml:space="preserve"> wouldn’t </w:t>
-      </w:r>
-      <w:r>
-        <w:rPr>
-          <w:color w:val="000000"/>
-          <w:sz w:val="24"/>
-          <w:szCs w:val="24"/>
-        </w:rPr>
-        <w:t>be without you? My presence shall bestow upon you powers, but they will be limited. I have gotten old… even in the afterli</w:t>
-      </w:r>
-      <w:r>
-        <w:rPr>
-          <w:color w:val="000000"/>
-          <w:sz w:val="24"/>
-          <w:szCs w:val="24"/>
-        </w:rPr>
-        <w:t xml:space="preserve">fe. </w:t>
-      </w:r>
-      <w:r>
-        <w:rPr>
-          <w:color w:val="000000"/>
-          <w:sz w:val="24"/>
-          <w:szCs w:val="24"/>
-        </w:rPr>
-        <w:br/>
-      </w:r>
-      <w:r>
-        <w:rPr>
-          <w:color w:val="000000"/>
-          <w:sz w:val="24"/>
-          <w:szCs w:val="24"/>
-        </w:rPr>
-        <w:br/>
-        <w:t xml:space="preserve">A </w:t>
+          <w:color w:val="000000"/>
+          <w:sz w:val="24"/>
+          <w:szCs w:val="24"/>
+        </w:rPr>
+        <w:t xml:space="preserve"> admit, I do like helping.</w:t>
+      </w:r>
+      <w:r>
+        <w:rPr>
+          <w:color w:val="000000"/>
+          <w:sz w:val="24"/>
+          <w:szCs w:val="24"/>
+        </w:rPr>
+        <w:br/>
+        <w:t>“It makes me feel a little better, and the ones around me…”</w:t>
+      </w:r>
+      <w:r>
+        <w:rPr>
+          <w:color w:val="000000"/>
+          <w:sz w:val="24"/>
+          <w:szCs w:val="24"/>
+        </w:rPr>
+        <w:br/>
+        <w:t>“But how can I make such a difference? How can I help people? After all, I’m just one person…”</w:t>
+      </w:r>
+      <w:r>
+        <w:rPr>
+          <w:color w:val="000000"/>
+          <w:sz w:val="24"/>
+          <w:szCs w:val="24"/>
+        </w:rPr>
+        <w:br/>
+      </w:r>
+      <w:r>
+        <w:rPr>
+          <w:color w:val="000000"/>
+          <w:sz w:val="24"/>
+          <w:szCs w:val="24"/>
+        </w:rPr>
+        <w:br/>
       </w:r>
       <w:proofErr w:type="gramStart"/>
       <w:r>
@@ -1287,7 +1241,7 @@
           <w:sz w:val="24"/>
           <w:szCs w:val="24"/>
         </w:rPr>
-        <w:t>“ I’ll</w:t>
+        <w:t>M”  You</w:t>
       </w:r>
       <w:proofErr w:type="gramEnd"/>
       <w:r>
@@ -1296,67 +1250,7 @@
           <w:sz w:val="24"/>
           <w:szCs w:val="24"/>
         </w:rPr>
-        <w:t xml:space="preserve"> admit, I do like helping.</w:t>
-      </w:r>
-      <w:r>
-        <w:rPr>
-          <w:color w:val="000000"/>
-          <w:sz w:val="24"/>
-          <w:szCs w:val="24"/>
-        </w:rPr>
-        <w:br/>
-        <w:t>“It makes me feel a little better, and the ones around me…”</w:t>
-      </w:r>
-      <w:r>
-        <w:rPr>
-          <w:color w:val="000000"/>
-          <w:sz w:val="24"/>
-          <w:szCs w:val="24"/>
-        </w:rPr>
-        <w:br/>
-        <w:t>“But how can I make such a difference? How can I help people? After all, I’m just one person…”</w:t>
-      </w:r>
-      <w:r>
-        <w:rPr>
-          <w:color w:val="000000"/>
-          <w:sz w:val="24"/>
-          <w:szCs w:val="24"/>
-        </w:rPr>
-        <w:br/>
-      </w:r>
-      <w:r>
-        <w:rPr>
-          <w:color w:val="000000"/>
-          <w:sz w:val="24"/>
-          <w:szCs w:val="24"/>
-        </w:rPr>
-        <w:br/>
-      </w:r>
-      <w:proofErr w:type="gramStart"/>
-      <w:r>
-        <w:rPr>
-          <w:color w:val="000000"/>
-          <w:sz w:val="24"/>
-          <w:szCs w:val="24"/>
-        </w:rPr>
-        <w:t>M”  You</w:t>
-      </w:r>
-      <w:proofErr w:type="gramEnd"/>
-      <w:r>
-        <w:rPr>
-          <w:color w:val="000000"/>
-          <w:sz w:val="24"/>
-          <w:szCs w:val="24"/>
-        </w:rPr>
-        <w:t xml:space="preserve"> might be surprised at what may happen. Let’s give i</w:t>
-      </w:r>
-      <w:r>
-        <w:rPr>
-          <w:color w:val="000000"/>
-          <w:sz w:val="24"/>
-          <w:szCs w:val="24"/>
-        </w:rPr>
-        <w:t>t a shot, and find out.</w:t>
+        <w:t xml:space="preserve"> might be surprised at what may happen. Let’s give it a shot, and find out.</w:t>
       </w:r>
       <w:r>
         <w:rPr>
@@ -1417,7 +1311,6 @@
           <w:sz w:val="24"/>
           <w:szCs w:val="24"/>
         </w:rPr>
-        <w:lastRenderedPageBreak/>
         <w:t>Aaodhan</w:t>
       </w:r>
       <w:proofErr w:type="spellEnd"/>
@@ -1481,6 +1374,7 @@
           <w:sz w:val="24"/>
           <w:szCs w:val="24"/>
         </w:rPr>
+        <w:lastRenderedPageBreak/>
         <w:t xml:space="preserve">1. </w:t>
       </w:r>
       <w:proofErr w:type="spellStart"/>
@@ -1563,15 +1457,7 @@
           <w:sz w:val="24"/>
           <w:szCs w:val="24"/>
         </w:rPr>
-        <w:t>I-I'm sorry. Please forgive this old chap,</w:t>
-      </w:r>
-      <w:r>
-        <w:rPr>
-          <w:color w:val="000000"/>
-          <w:sz w:val="24"/>
-          <w:szCs w:val="24"/>
-        </w:rPr>
-        <w:t xml:space="preserve"> it's just....</w:t>
+        <w:t>I-I'm sorry. Please forgive this old chap, it's just....</w:t>
       </w:r>
     </w:p>
     <w:p>
@@ -1827,14 +1713,6 @@
           <w:szCs w:val="24"/>
         </w:rPr>
         <w:br/>
-      </w:r>
-      <w:r>
-        <w:rPr>
-          <w:color w:val="000000"/>
-          <w:sz w:val="24"/>
-          <w:szCs w:val="24"/>
-        </w:rPr>
-        <w:lastRenderedPageBreak/>
         <w:t xml:space="preserve">It's the only way I know how to describe this sensation chap. I don’t know what you’re doing here, but I think you’ve </w:t>
       </w:r>
       <w:proofErr w:type="gramStart"/>
@@ -1887,15 +1765,7 @@
           <w:sz w:val="24"/>
           <w:szCs w:val="24"/>
         </w:rPr>
-        <w:t xml:space="preserve"> there’s anything you can do to l</w:t>
-      </w:r>
-      <w:r>
-        <w:rPr>
-          <w:color w:val="000000"/>
-          <w:sz w:val="24"/>
-          <w:szCs w:val="24"/>
-        </w:rPr>
-        <w:t>ift this curse… actually wait.</w:t>
+        <w:t xml:space="preserve"> there’s anything you can do to lift this curse… actually wait.</w:t>
       </w:r>
     </w:p>
     <w:p>
@@ -1913,6 +1783,7 @@
           <w:sz w:val="24"/>
           <w:szCs w:val="24"/>
         </w:rPr>
+        <w:lastRenderedPageBreak/>
         <w:t>You've already done a lot, child, talking to an old man like me… wherever are you from? I suggest you leave, there’s not much you can do here. This is no place for a bright, young child such as yourself.</w:t>
       </w:r>
       <w:r>
@@ -1947,15 +1818,7 @@
           <w:sz w:val="24"/>
           <w:szCs w:val="24"/>
         </w:rPr>
-        <w:t>: (Wait a minu</w:t>
-      </w:r>
-      <w:r>
-        <w:rPr>
-          <w:color w:val="000000"/>
-          <w:sz w:val="24"/>
-          <w:szCs w:val="24"/>
-        </w:rPr>
-        <w:t>te, I think I can help. Mom did seem to talk about some power that she gave me… perhaps all I need to do is to share some of that energy with him?)</w:t>
+        <w:t>: (Wait a minute, I think I can help. Mom did seem to talk about some power that she gave me… perhaps all I need to do is to share some of that energy with him?)</w:t>
       </w:r>
       <w:r>
         <w:rPr>
@@ -2001,15 +1864,7 @@
           <w:szCs w:val="24"/>
         </w:rPr>
         <w:br/>
-        <w:t xml:space="preserve">(…. But </w:t>
-      </w:r>
-      <w:r>
-        <w:rPr>
-          <w:color w:val="000000"/>
-          <w:sz w:val="24"/>
-          <w:szCs w:val="24"/>
-        </w:rPr>
-        <w:t>why should I even help them, I don’t even know what I’m doing!?)</w:t>
+        <w:t>(…. But why should I even help them, I don’t even know what I’m doing!?)</w:t>
       </w:r>
       <w:r>
         <w:rPr>
@@ -2108,15 +1963,7 @@
           <w:sz w:val="24"/>
           <w:szCs w:val="24"/>
         </w:rPr>
-        <w:t>: Ah! Thanks a bunch little one, I don’t know what you di</w:t>
-      </w:r>
-      <w:r>
-        <w:rPr>
-          <w:color w:val="000000"/>
-          <w:sz w:val="24"/>
-          <w:szCs w:val="24"/>
-        </w:rPr>
-        <w:t>d; my mood seems to be lifted from the gutter! Is this how it feels like to be happy for a change?</w:t>
+        <w:t>: Ah! Thanks a bunch little one, I don’t know what you did; my mood seems to be lifted from the gutter! Is this how it feels like to be happy for a change?</w:t>
       </w:r>
     </w:p>
     <w:p>
@@ -2198,15 +2045,7 @@
           <w:sz w:val="24"/>
           <w:szCs w:val="24"/>
         </w:rPr>
-        <w:t>, you’r</w:t>
-      </w:r>
-      <w:r>
-        <w:rPr>
-          <w:color w:val="000000"/>
-          <w:sz w:val="24"/>
-          <w:szCs w:val="24"/>
-        </w:rPr>
-        <w:t>e always welcome here!</w:t>
+        <w:t>, you’re always welcome here!</w:t>
       </w:r>
     </w:p>
     <w:p>
@@ -2225,7 +2064,6 @@
           <w:sz w:val="24"/>
           <w:szCs w:val="24"/>
         </w:rPr>
-        <w:lastRenderedPageBreak/>
         <w:t>Allete</w:t>
       </w:r>
       <w:proofErr w:type="spellEnd"/>
@@ -2272,6 +2110,7 @@
           <w:sz w:val="24"/>
           <w:szCs w:val="24"/>
         </w:rPr>
+        <w:lastRenderedPageBreak/>
         <w:t>Aaodhan</w:t>
       </w:r>
       <w:proofErr w:type="spellEnd"/>
@@ -2281,15 +2120,7 @@
           <w:sz w:val="24"/>
           <w:szCs w:val="24"/>
         </w:rPr>
-        <w:t xml:space="preserve">: Oh… I-I didn’t mean to pry. I might be a bit of an airhead… but I can see that you’re visibly shaken and are you crying…? Oh no dear, I’m sure things might be rough for you, don’t let that get you. Let it all out like you are now, and hugs always </w:t>
-      </w:r>
-      <w:r>
-        <w:rPr>
-          <w:color w:val="000000"/>
-          <w:sz w:val="24"/>
-          <w:szCs w:val="24"/>
-        </w:rPr>
-        <w:t>help!</w:t>
+        <w:t>: Oh… I-I didn’t mean to pry. I might be a bit of an airhead… but I can see that you’re visibly shaken and are you crying…? Oh no dear, I’m sure things might be rough for you, don’t let that get you. Let it all out like you are now, and hugs always help!</w:t>
       </w:r>
     </w:p>
     <w:p>
@@ -2395,15 +2226,7 @@
           <w:sz w:val="24"/>
           <w:szCs w:val="24"/>
         </w:rPr>
-        <w:t xml:space="preserve"> I know this</w:t>
-      </w:r>
-      <w:r>
-        <w:rPr>
-          <w:color w:val="000000"/>
-          <w:sz w:val="24"/>
-          <w:szCs w:val="24"/>
-        </w:rPr>
-        <w:t xml:space="preserve"> now. Thank you so much once again. I-I have a </w:t>
+        <w:t xml:space="preserve"> I know this now. Thank you so much once again. I-I have a </w:t>
       </w:r>
       <w:proofErr w:type="gramStart"/>
       <w:r>
@@ -2462,16 +2285,7 @@
           <w:szCs w:val="24"/>
         </w:rPr>
         <w:br/>
-        <w:t xml:space="preserve">She’s been in a foul mood, but I’m </w:t>
-      </w:r>
-      <w:r>
-        <w:rPr>
-          <w:rFonts w:ascii="Open Sans Medium" w:eastAsia="Open Sans Medium" w:hAnsi="Open Sans Medium" w:cs="Open Sans Medium"/>
-          <w:color w:val="000000"/>
-          <w:sz w:val="24"/>
-          <w:szCs w:val="24"/>
-        </w:rPr>
-        <w:t>sure she’ll talk to you. Maybe you could figure out what’s happening and help her out?</w:t>
+        <w:t>She’s been in a foul mood, but I’m sure she’ll talk to you. Maybe you could figure out what’s happening and help her out?</w:t>
       </w:r>
       <w:r>
         <w:rPr>
@@ -2514,15 +2328,7 @@
           <w:szCs w:val="24"/>
         </w:rPr>
         <w:br/>
-        <w:t>(I did enjoy helping, I think I could help o</w:t>
-      </w:r>
-      <w:r>
-        <w:rPr>
-          <w:color w:val="000000"/>
-          <w:sz w:val="24"/>
-          <w:szCs w:val="24"/>
-        </w:rPr>
-        <w:t>thers too… and figure things out along the way.)</w:t>
+        <w:t>(I did enjoy helping, I think I could help others too… and figure things out along the way.)</w:t>
       </w:r>
       <w:r>
         <w:rPr>
@@ -2596,49 +2402,56 @@
           <w:sz w:val="24"/>
           <w:szCs w:val="24"/>
         </w:rPr>
+        <w:t>Ciara, the Barkeeper:</w:t>
+      </w:r>
+      <w:r>
+        <w:rPr>
+          <w:color w:val="000000"/>
+          <w:sz w:val="24"/>
+          <w:szCs w:val="24"/>
+        </w:rPr>
+        <w:br/>
+      </w:r>
+      <w:r>
+        <w:rPr>
+          <w:rFonts w:ascii="Open Sans Medium" w:eastAsia="Open Sans Medium" w:hAnsi="Open Sans Medium" w:cs="Open Sans Medium"/>
+          <w:color w:val="000000"/>
+          <w:sz w:val="24"/>
+          <w:szCs w:val="24"/>
+        </w:rPr>
+        <w:br/>
+      </w:r>
+      <w:r>
+        <w:rPr>
+          <w:color w:val="000000"/>
+          <w:sz w:val="24"/>
+          <w:szCs w:val="24"/>
+        </w:rPr>
+        <w:t>C: (Washing the kegs) Is this all I’m going to do in my wretched life? Standing over here and waiting for things to happen?</w:t>
+      </w:r>
+      <w:r>
+        <w:rPr>
+          <w:color w:val="000000"/>
+          <w:sz w:val="24"/>
+          <w:szCs w:val="24"/>
+        </w:rPr>
+        <w:br/>
+      </w:r>
+      <w:r>
+        <w:rPr>
+          <w:color w:val="000000"/>
+          <w:sz w:val="24"/>
+          <w:szCs w:val="24"/>
+        </w:rPr>
+        <w:br/>
+      </w:r>
+      <w:r>
+        <w:rPr>
+          <w:color w:val="000000"/>
+          <w:sz w:val="24"/>
+          <w:szCs w:val="24"/>
+        </w:rPr>
         <w:lastRenderedPageBreak/>
-        <w:t>Ciara, the Barkeeper:</w:t>
-      </w:r>
-      <w:r>
-        <w:rPr>
-          <w:color w:val="000000"/>
-          <w:sz w:val="24"/>
-          <w:szCs w:val="24"/>
-        </w:rPr>
-        <w:br/>
-      </w:r>
-      <w:r>
-        <w:rPr>
-          <w:rFonts w:ascii="Open Sans Medium" w:eastAsia="Open Sans Medium" w:hAnsi="Open Sans Medium" w:cs="Open Sans Medium"/>
-          <w:color w:val="000000"/>
-          <w:sz w:val="24"/>
-          <w:szCs w:val="24"/>
-        </w:rPr>
-        <w:br/>
-      </w:r>
-      <w:r>
-        <w:rPr>
-          <w:color w:val="000000"/>
-          <w:sz w:val="24"/>
-          <w:szCs w:val="24"/>
-        </w:rPr>
-        <w:t>C: (Washing the kegs) Is this all I’m going to do in my wretched life? Standing over here and waiting for things to happen?</w:t>
-      </w:r>
-      <w:r>
-        <w:rPr>
-          <w:color w:val="000000"/>
-          <w:sz w:val="24"/>
-          <w:szCs w:val="24"/>
-        </w:rPr>
-        <w:br/>
-      </w:r>
-      <w:r>
-        <w:rPr>
-          <w:color w:val="000000"/>
-          <w:sz w:val="24"/>
-          <w:szCs w:val="24"/>
-        </w:rPr>
-        <w:br/>
         <w:t xml:space="preserve">I can’t even get the beer flowing for </w:t>
       </w:r>
       <w:proofErr w:type="gramStart"/>
@@ -2964,16 +2777,7 @@
           <w:sz w:val="24"/>
           <w:szCs w:val="24"/>
         </w:rPr>
-        <w:t xml:space="preserve">… I wonder when I would ever feel the </w:t>
-      </w:r>
-      <w:r>
-        <w:rPr>
-          <w:color w:val="000000"/>
-          <w:sz w:val="24"/>
-          <w:szCs w:val="24"/>
-        </w:rPr>
-        <w:lastRenderedPageBreak/>
-        <w:t>same…)</w:t>
+        <w:t>… I wonder when I would ever feel the same…)</w:t>
       </w:r>
       <w:r>
         <w:rPr>
@@ -3035,6 +2839,7 @@
           <w:sz w:val="24"/>
           <w:szCs w:val="24"/>
         </w:rPr>
+        <w:lastRenderedPageBreak/>
         <w:br/>
         <w:t>A: Ah thank you, but I’ll refrain from taking up that offer. I’ll keep it mind though, there’s someone I think I might need to talk to after all of this is over.</w:t>
       </w:r>
@@ -3077,6 +2882,489 @@
         </w:rPr>
         <w:br/>
         <w:t>A: Who do I help next? What can I do now?</w:t>
+      </w:r>
+      <w:r>
+        <w:rPr>
+          <w:rFonts w:ascii="Segoe UI Emoji" w:eastAsia="Segoe UI Emoji" w:hAnsi="Segoe UI Emoji" w:cs="Segoe UI Emoji"/>
+          <w:b/>
+          <w:bCs/>
+          <w:color w:val="000000"/>
+          <w:sz w:val="24"/>
+          <w:szCs w:val="24"/>
+        </w:rPr>
+        <w:br/>
+      </w:r>
+      <w:r>
+        <w:rPr>
+          <w:rFonts w:ascii="Segoe UI Emoji" w:eastAsia="Segoe UI Emoji" w:hAnsi="Segoe UI Emoji" w:cs="Segoe UI Emoji"/>
+          <w:b/>
+          <w:bCs/>
+          <w:color w:val="000000"/>
+          <w:sz w:val="24"/>
+          <w:szCs w:val="24"/>
+        </w:rPr>
+        <w:br/>
+      </w:r>
+      <w:r>
+        <w:rPr>
+          <w:rFonts w:ascii="Segoe UI Emoji" w:eastAsia="Segoe UI Emoji" w:hAnsi="Segoe UI Emoji" w:cs="Segoe UI Emoji"/>
+          <w:b/>
+          <w:bCs/>
+          <w:color w:val="000000"/>
+          <w:sz w:val="24"/>
+          <w:szCs w:val="24"/>
+        </w:rPr>
+        <w:br/>
+        <w:t>---x----</w:t>
+      </w:r>
+      <w:r>
+        <w:rPr>
+          <w:rFonts w:ascii="Segoe UI Emoji" w:eastAsia="Segoe UI Emoji" w:hAnsi="Segoe UI Emoji" w:cs="Segoe UI Emoji"/>
+          <w:b/>
+          <w:bCs/>
+          <w:color w:val="000000"/>
+          <w:sz w:val="24"/>
+          <w:szCs w:val="24"/>
+        </w:rPr>
+        <w:br/>
+      </w:r>
+      <w:r>
+        <w:rPr>
+          <w:rFonts w:ascii="Segoe UI Emoji" w:eastAsia="Segoe UI Emoji" w:hAnsi="Segoe UI Emoji" w:cs="Segoe UI Emoji"/>
+          <w:b/>
+          <w:bCs/>
+          <w:color w:val="000000"/>
+          <w:sz w:val="24"/>
+          <w:szCs w:val="24"/>
+        </w:rPr>
+        <w:br/>
+        <w:t>End of Story</w:t>
+      </w:r>
+      <w:r>
+        <w:rPr>
+          <w:rFonts w:ascii="Segoe UI Emoji" w:eastAsia="Segoe UI Emoji" w:hAnsi="Segoe UI Emoji" w:cs="Segoe UI Emoji"/>
+          <w:b/>
+          <w:bCs/>
+          <w:color w:val="000000"/>
+          <w:sz w:val="24"/>
+          <w:szCs w:val="24"/>
+        </w:rPr>
+        <w:br/>
+      </w:r>
+      <w:r>
+        <w:rPr>
+          <w:rFonts w:ascii="Segoe UI Emoji" w:eastAsia="Segoe UI Emoji" w:hAnsi="Segoe UI Emoji" w:cs="Segoe UI Emoji"/>
+          <w:b/>
+          <w:bCs/>
+          <w:color w:val="000000"/>
+          <w:sz w:val="24"/>
+          <w:szCs w:val="24"/>
+        </w:rPr>
+        <w:br/>
+        <w:t xml:space="preserve">M: </w:t>
+      </w:r>
+      <w:r>
+        <w:rPr>
+          <w:rFonts w:ascii="Segoe UI Emoji" w:eastAsia="Segoe UI Emoji" w:hAnsi="Segoe UI Emoji" w:cs="Segoe UI Emoji"/>
+          <w:b/>
+          <w:bCs/>
+          <w:color w:val="000000"/>
+          <w:sz w:val="32"/>
+          <w:szCs w:val="32"/>
+        </w:rPr>
+        <w:t>Baby I-I’m sorry. I’m</w:t>
+      </w:r>
+      <w:r>
+        <w:rPr>
+          <w:rFonts w:ascii="Segoe UI Emoji" w:eastAsia="Segoe UI Emoji" w:hAnsi="Segoe UI Emoji" w:cs="Segoe UI Emoji"/>
+          <w:b/>
+          <w:bCs/>
+          <w:color w:val="000000"/>
+          <w:sz w:val="32"/>
+          <w:szCs w:val="32"/>
+        </w:rPr>
+        <w:t xml:space="preserve"> so</w:t>
+      </w:r>
+      <w:r>
+        <w:rPr>
+          <w:rFonts w:ascii="Segoe UI Emoji" w:eastAsia="Segoe UI Emoji" w:hAnsi="Segoe UI Emoji" w:cs="Segoe UI Emoji"/>
+          <w:b/>
+          <w:bCs/>
+          <w:color w:val="000000"/>
+          <w:sz w:val="32"/>
+          <w:szCs w:val="32"/>
+        </w:rPr>
+        <w:t xml:space="preserve"> sorry for leaving </w:t>
+      </w:r>
+      <w:proofErr w:type="spellStart"/>
+      <w:r>
+        <w:rPr>
+          <w:rFonts w:ascii="Segoe UI Emoji" w:eastAsia="Segoe UI Emoji" w:hAnsi="Segoe UI Emoji" w:cs="Segoe UI Emoji"/>
+          <w:b/>
+          <w:bCs/>
+          <w:color w:val="000000"/>
+          <w:sz w:val="32"/>
+          <w:szCs w:val="32"/>
+        </w:rPr>
+        <w:t>yo</w:t>
+      </w:r>
+      <w:proofErr w:type="spellEnd"/>
+      <w:r>
+        <w:rPr>
+          <w:rFonts w:ascii="Segoe UI Emoji" w:eastAsia="Segoe UI Emoji" w:hAnsi="Segoe UI Emoji" w:cs="Segoe UI Emoji"/>
+          <w:b/>
+          <w:bCs/>
+          <w:color w:val="000000"/>
+          <w:sz w:val="32"/>
+          <w:szCs w:val="32"/>
+        </w:rPr>
+        <w:t>-</w:t>
+      </w:r>
+      <w:r>
+        <w:rPr>
+          <w:rFonts w:ascii="Segoe UI Emoji" w:eastAsia="Segoe UI Emoji" w:hAnsi="Segoe UI Emoji" w:cs="Segoe UI Emoji"/>
+          <w:b/>
+          <w:bCs/>
+          <w:color w:val="000000"/>
+          <w:sz w:val="32"/>
+          <w:szCs w:val="32"/>
+        </w:rPr>
+        <w:br/>
+      </w:r>
+      <w:r>
+        <w:rPr>
+          <w:rFonts w:ascii="Segoe UI Emoji" w:eastAsia="Segoe UI Emoji" w:hAnsi="Segoe UI Emoji" w:cs="Segoe UI Emoji"/>
+          <w:b/>
+          <w:bCs/>
+          <w:color w:val="000000"/>
+          <w:sz w:val="32"/>
+          <w:szCs w:val="32"/>
+        </w:rPr>
+        <w:br/>
+        <w:t>A: No Mama, it-it’s fine.</w:t>
+      </w:r>
+      <w:r>
+        <w:rPr>
+          <w:rFonts w:ascii="Segoe UI Emoji" w:eastAsia="Segoe UI Emoji" w:hAnsi="Segoe UI Emoji" w:cs="Segoe UI Emoji"/>
+          <w:b/>
+          <w:bCs/>
+          <w:color w:val="000000"/>
+          <w:sz w:val="32"/>
+          <w:szCs w:val="32"/>
+        </w:rPr>
+        <w:br/>
+      </w:r>
+      <w:r>
+        <w:rPr>
+          <w:rFonts w:ascii="Segoe UI Emoji" w:eastAsia="Segoe UI Emoji" w:hAnsi="Segoe UI Emoji" w:cs="Segoe UI Emoji"/>
+          <w:b/>
+          <w:bCs/>
+          <w:color w:val="000000"/>
+          <w:sz w:val="32"/>
+          <w:szCs w:val="32"/>
+        </w:rPr>
+        <w:br/>
+        <w:t>I should be the one saying sorry. I was not even grateful when I got another opportunity to see you again.</w:t>
+      </w:r>
+      <w:r>
+        <w:rPr>
+          <w:rFonts w:ascii="Segoe UI Emoji" w:eastAsia="Segoe UI Emoji" w:hAnsi="Segoe UI Emoji" w:cs="Segoe UI Emoji"/>
+          <w:b/>
+          <w:bCs/>
+          <w:color w:val="000000"/>
+          <w:sz w:val="32"/>
+          <w:szCs w:val="32"/>
+        </w:rPr>
+        <w:br/>
+      </w:r>
+      <w:r>
+        <w:rPr>
+          <w:rFonts w:ascii="Segoe UI Emoji" w:eastAsia="Segoe UI Emoji" w:hAnsi="Segoe UI Emoji" w:cs="Segoe UI Emoji"/>
+          <w:b/>
+          <w:bCs/>
+          <w:color w:val="000000"/>
+          <w:sz w:val="32"/>
+          <w:szCs w:val="32"/>
+        </w:rPr>
+        <w:br/>
+        <w:t>I know you didn’t leave me on purpose, but-but it’s so very hard…</w:t>
+      </w:r>
+      <w:r>
+        <w:rPr>
+          <w:rFonts w:ascii="Segoe UI Emoji" w:eastAsia="Segoe UI Emoji" w:hAnsi="Segoe UI Emoji" w:cs="Segoe UI Emoji"/>
+          <w:b/>
+          <w:bCs/>
+          <w:color w:val="000000"/>
+          <w:sz w:val="32"/>
+          <w:szCs w:val="32"/>
+        </w:rPr>
+        <w:br/>
+      </w:r>
+      <w:r>
+        <w:rPr>
+          <w:rFonts w:ascii="Segoe UI Emoji" w:eastAsia="Segoe UI Emoji" w:hAnsi="Segoe UI Emoji" w:cs="Segoe UI Emoji"/>
+          <w:b/>
+          <w:bCs/>
+          <w:color w:val="000000"/>
+          <w:sz w:val="32"/>
+          <w:szCs w:val="32"/>
+        </w:rPr>
+        <w:br/>
+        <w:t xml:space="preserve">M: My sweet child… Do you know how proud I am of you right now? </w:t>
+      </w:r>
+      <w:r>
+        <w:rPr>
+          <w:rFonts w:ascii="Segoe UI Emoji" w:eastAsia="Segoe UI Emoji" w:hAnsi="Segoe UI Emoji" w:cs="Segoe UI Emoji"/>
+          <w:b/>
+          <w:bCs/>
+          <w:color w:val="000000"/>
+          <w:sz w:val="32"/>
+          <w:szCs w:val="32"/>
+        </w:rPr>
+        <w:t>I can’t imagine the toll it must have taken on you, helping all these people out…</w:t>
+      </w:r>
+      <w:r>
+        <w:rPr>
+          <w:rFonts w:ascii="Segoe UI Emoji" w:eastAsia="Segoe UI Emoji" w:hAnsi="Segoe UI Emoji" w:cs="Segoe UI Emoji"/>
+          <w:b/>
+          <w:bCs/>
+          <w:color w:val="000000"/>
+          <w:sz w:val="32"/>
+          <w:szCs w:val="32"/>
+        </w:rPr>
+        <w:br/>
+      </w:r>
+      <w:r>
+        <w:rPr>
+          <w:rFonts w:ascii="Segoe UI Emoji" w:eastAsia="Segoe UI Emoji" w:hAnsi="Segoe UI Emoji" w:cs="Segoe UI Emoji"/>
+          <w:b/>
+          <w:bCs/>
+          <w:color w:val="000000"/>
+          <w:sz w:val="32"/>
+          <w:szCs w:val="32"/>
+        </w:rPr>
+        <w:br/>
+        <w:t xml:space="preserve">And acceptance is hard. I can’t come back to you, and this is probably the last time I’ll get a chance to speak to you again. It will hurt for the both of us, a reminder </w:t>
+      </w:r>
+      <w:r>
+        <w:rPr>
+          <w:rFonts w:ascii="Segoe UI Emoji" w:eastAsia="Segoe UI Emoji" w:hAnsi="Segoe UI Emoji" w:cs="Segoe UI Emoji"/>
+          <w:b/>
+          <w:bCs/>
+          <w:color w:val="000000"/>
+          <w:sz w:val="32"/>
+          <w:szCs w:val="32"/>
+        </w:rPr>
+        <w:t>of the bond that we shared together.</w:t>
+      </w:r>
+      <w:r>
+        <w:rPr>
+          <w:rFonts w:ascii="Segoe UI Emoji" w:eastAsia="Segoe UI Emoji" w:hAnsi="Segoe UI Emoji" w:cs="Segoe UI Emoji"/>
+          <w:b/>
+          <w:bCs/>
+          <w:color w:val="000000"/>
+          <w:sz w:val="32"/>
+          <w:szCs w:val="32"/>
+        </w:rPr>
+        <w:br/>
+      </w:r>
+      <w:r>
+        <w:rPr>
+          <w:rFonts w:ascii="Segoe UI Emoji" w:eastAsia="Segoe UI Emoji" w:hAnsi="Segoe UI Emoji" w:cs="Segoe UI Emoji"/>
+          <w:b/>
+          <w:bCs/>
+          <w:color w:val="000000"/>
+          <w:sz w:val="32"/>
+          <w:szCs w:val="32"/>
+        </w:rPr>
+        <w:lastRenderedPageBreak/>
+        <w:t>A: …</w:t>
+      </w:r>
+      <w:r>
+        <w:rPr>
+          <w:rFonts w:ascii="Segoe UI Emoji" w:eastAsia="Segoe UI Emoji" w:hAnsi="Segoe UI Emoji" w:cs="Segoe UI Emoji"/>
+          <w:b/>
+          <w:bCs/>
+          <w:color w:val="000000"/>
+          <w:sz w:val="32"/>
+          <w:szCs w:val="32"/>
+        </w:rPr>
+        <w:br/>
+      </w:r>
+      <w:r>
+        <w:rPr>
+          <w:rFonts w:ascii="Segoe UI Emoji" w:eastAsia="Segoe UI Emoji" w:hAnsi="Segoe UI Emoji" w:cs="Segoe UI Emoji"/>
+          <w:b/>
+          <w:bCs/>
+          <w:color w:val="000000"/>
+          <w:sz w:val="32"/>
+          <w:szCs w:val="32"/>
+        </w:rPr>
+        <w:br/>
+        <w:t>M: While I may be long gone, there are bonds to made out there. Friends to be made. People who are hurting, their souls waiting to be healed. To be loved and cherished.</w:t>
+      </w:r>
+      <w:r>
+        <w:rPr>
+          <w:rFonts w:ascii="Segoe UI Emoji" w:eastAsia="Segoe UI Emoji" w:hAnsi="Segoe UI Emoji" w:cs="Segoe UI Emoji"/>
+          <w:b/>
+          <w:bCs/>
+          <w:color w:val="000000"/>
+          <w:sz w:val="32"/>
+          <w:szCs w:val="32"/>
+        </w:rPr>
+        <w:br/>
+      </w:r>
+      <w:r>
+        <w:rPr>
+          <w:rFonts w:ascii="Segoe UI Emoji" w:eastAsia="Segoe UI Emoji" w:hAnsi="Segoe UI Emoji" w:cs="Segoe UI Emoji"/>
+          <w:b/>
+          <w:bCs/>
+          <w:color w:val="000000"/>
+          <w:sz w:val="32"/>
+          <w:szCs w:val="32"/>
+        </w:rPr>
+        <w:br/>
+        <w:t xml:space="preserve">And it all starts with a little spark, </w:t>
+      </w:r>
+      <w:r>
+        <w:rPr>
+          <w:rFonts w:ascii="Segoe UI Emoji" w:eastAsia="Segoe UI Emoji" w:hAnsi="Segoe UI Emoji" w:cs="Segoe UI Emoji"/>
+          <w:b/>
+          <w:bCs/>
+          <w:color w:val="000000"/>
+          <w:sz w:val="32"/>
+          <w:szCs w:val="32"/>
+        </w:rPr>
+        <w:t>a little help.</w:t>
+      </w:r>
+      <w:r>
+        <w:rPr>
+          <w:rFonts w:ascii="Segoe UI Emoji" w:eastAsia="Segoe UI Emoji" w:hAnsi="Segoe UI Emoji" w:cs="Segoe UI Emoji"/>
+          <w:b/>
+          <w:bCs/>
+          <w:color w:val="000000"/>
+          <w:sz w:val="32"/>
+          <w:szCs w:val="32"/>
+        </w:rPr>
+        <w:br/>
+      </w:r>
+      <w:r>
+        <w:rPr>
+          <w:rFonts w:ascii="Segoe UI Emoji" w:eastAsia="Segoe UI Emoji" w:hAnsi="Segoe UI Emoji" w:cs="Segoe UI Emoji"/>
+          <w:b/>
+          <w:bCs/>
+          <w:color w:val="000000"/>
+          <w:sz w:val="32"/>
+          <w:szCs w:val="32"/>
+        </w:rPr>
+        <w:br/>
+        <w:t>My time here is running short sweetie, I-I</w:t>
+      </w:r>
+      <w:r>
+        <w:rPr>
+          <w:rFonts w:ascii="Segoe UI Emoji" w:eastAsia="Segoe UI Emoji" w:hAnsi="Segoe UI Emoji" w:cs="Segoe UI Emoji"/>
+          <w:b/>
+          <w:bCs/>
+          <w:color w:val="000000"/>
+          <w:sz w:val="32"/>
+          <w:szCs w:val="32"/>
+        </w:rPr>
+        <w:br/>
+        <w:t>I love you.</w:t>
+      </w:r>
+      <w:r>
+        <w:rPr>
+          <w:rFonts w:ascii="Segoe UI Emoji" w:eastAsia="Segoe UI Emoji" w:hAnsi="Segoe UI Emoji" w:cs="Segoe UI Emoji"/>
+          <w:b/>
+          <w:bCs/>
+          <w:color w:val="000000"/>
+          <w:sz w:val="32"/>
+          <w:szCs w:val="32"/>
+        </w:rPr>
+        <w:br/>
+        <w:t>Thank you for being my daughter, Alette.</w:t>
+      </w:r>
+      <w:r>
+        <w:rPr>
+          <w:rFonts w:ascii="Segoe UI Emoji" w:eastAsia="Segoe UI Emoji" w:hAnsi="Segoe UI Emoji" w:cs="Segoe UI Emoji"/>
+          <w:b/>
+          <w:bCs/>
+          <w:color w:val="000000"/>
+          <w:sz w:val="32"/>
+          <w:szCs w:val="32"/>
+        </w:rPr>
+        <w:br/>
+      </w:r>
+      <w:r>
+        <w:rPr>
+          <w:rFonts w:ascii="Segoe UI Emoji" w:eastAsia="Segoe UI Emoji" w:hAnsi="Segoe UI Emoji" w:cs="Segoe UI Emoji"/>
+          <w:b/>
+          <w:bCs/>
+          <w:color w:val="000000"/>
+          <w:sz w:val="32"/>
+          <w:szCs w:val="32"/>
+        </w:rPr>
+        <w:br/>
+        <w:t>A: …</w:t>
+      </w:r>
+      <w:r>
+        <w:rPr>
+          <w:rFonts w:ascii="Segoe UI Emoji" w:eastAsia="Segoe UI Emoji" w:hAnsi="Segoe UI Emoji" w:cs="Segoe UI Emoji"/>
+          <w:b/>
+          <w:bCs/>
+          <w:color w:val="000000"/>
+          <w:sz w:val="32"/>
+          <w:szCs w:val="32"/>
+        </w:rPr>
+        <w:br/>
+        <w:t>Th-thank you Mama for showing me the way.</w:t>
+      </w:r>
+      <w:r>
+        <w:rPr>
+          <w:rFonts w:ascii="Segoe UI Emoji" w:eastAsia="Segoe UI Emoji" w:hAnsi="Segoe UI Emoji" w:cs="Segoe UI Emoji"/>
+          <w:b/>
+          <w:bCs/>
+          <w:color w:val="000000"/>
+          <w:sz w:val="32"/>
+          <w:szCs w:val="32"/>
+        </w:rPr>
+        <w:br/>
+      </w:r>
+      <w:r>
+        <w:rPr>
+          <w:rFonts w:ascii="Segoe UI Emoji" w:eastAsia="Segoe UI Emoji" w:hAnsi="Segoe UI Emoji" w:cs="Segoe UI Emoji"/>
+          <w:b/>
+          <w:bCs/>
+          <w:color w:val="000000"/>
+          <w:sz w:val="32"/>
+          <w:szCs w:val="32"/>
+        </w:rPr>
+        <w:br/>
+        <w:t xml:space="preserve">To my beautiful mother, kind and sometimes way too overprotective </w:t>
+      </w:r>
+      <w:proofErr w:type="spellStart"/>
+      <w:r>
+        <w:rPr>
+          <w:rFonts w:ascii="Segoe UI Emoji" w:eastAsia="Segoe UI Emoji" w:hAnsi="Segoe UI Emoji" w:cs="Segoe UI Emoji"/>
+          <w:b/>
+          <w:bCs/>
+          <w:color w:val="000000"/>
+          <w:sz w:val="32"/>
+          <w:szCs w:val="32"/>
+        </w:rPr>
+        <w:t>hehe</w:t>
+      </w:r>
+      <w:proofErr w:type="spellEnd"/>
+      <w:r>
+        <w:rPr>
+          <w:rFonts w:ascii="Segoe UI Emoji" w:eastAsia="Segoe UI Emoji" w:hAnsi="Segoe UI Emoji" w:cs="Segoe UI Emoji"/>
+          <w:b/>
+          <w:bCs/>
+          <w:color w:val="000000"/>
+          <w:sz w:val="32"/>
+          <w:szCs w:val="32"/>
+        </w:rPr>
+        <w:t>… but that what makes her special.</w:t>
       </w:r>
       <w:r>
         <w:rPr>

</xml_diff>